<commit_message>
solved half of q4
</commit_message>
<xml_diff>
--- a/mmn12/q4.docx
+++ b/mmn12/q4.docx
@@ -1,6 +1,6 @@
 
 <file path=word/document.xml><?xml version="1.0" encoding="utf-8"?>
-<w:document xmlns:wpc="http://schemas.microsoft.com/office/word/2010/wordprocessingCanvas" xmlns:cx="http://schemas.microsoft.com/office/drawing/2014/chartex" xmlns:cx1="http://schemas.microsoft.com/office/drawing/2015/9/8/chartex" xmlns:cx2="http://schemas.microsoft.com/office/drawing/2015/10/21/chartex" xmlns:cx3="http://schemas.microsoft.com/office/drawing/2016/5/9/chartex" xmlns:cx4="http://schemas.microsoft.com/office/drawing/2016/5/10/chartex" xmlns:cx5="http://schemas.microsoft.com/office/drawing/2016/5/11/chartex" xmlns:cx6="http://schemas.microsoft.com/office/drawing/2016/5/12/chartex" xmlns:cx7="http://schemas.microsoft.com/office/drawing/2016/5/13/chartex" xmlns:cx8="http://schemas.microsoft.com/office/drawing/2016/5/14/chartex" xmlns:mc="http://schemas.openxmlformats.org/markup-compatibility/2006" xmlns:aink="http://schemas.microsoft.com/office/drawing/2016/ink" xmlns:am3d="http://schemas.microsoft.com/office/drawing/2017/model3d" xmlns:o="urn:schemas-microsoft-com:office:office" xmlns:oel="http://schemas.microsoft.com/office/2019/extlst" xmlns:r="http://schemas.openxmlformats.org/officeDocument/2006/relationships" xmlns:m="http://schemas.openxmlformats.org/officeDocument/2006/math" xmlns:v="urn:schemas-microsoft-com:vml" xmlns:wp14="http://schemas.microsoft.com/office/word/2010/wordprocessingDrawing" xmlns:wp="http://schemas.openxmlformats.org/drawingml/2006/wordprocessingDrawing" xmlns:w10="urn:schemas-microsoft-com:office:word" xmlns:w="http://schemas.openxmlformats.org/wordprocessingml/2006/main" xmlns:w14="http://schemas.microsoft.com/office/word/2010/wordml" xmlns:w15="http://schemas.microsoft.com/office/word/2012/wordml" xmlns:w16cex="http://schemas.microsoft.com/office/word/2018/wordml/cex" xmlns:w16cid="http://schemas.microsoft.com/office/word/2016/wordml/cid" xmlns:w16="http://schemas.microsoft.com/office/word/2018/wordml" xmlns:w16du="http://schemas.microsoft.com/office/word/2023/wordml/word16du" xmlns:w16sdtdh="http://schemas.microsoft.com/office/word/2020/wordml/sdtdatahash" xmlns:w16sdtfl="http://schemas.microsoft.com/office/word/2024/wordml/sdtformatlock" xmlns:w16se="http://schemas.microsoft.com/office/word/2015/wordml/symex" xmlns:wpg="http://schemas.microsoft.com/office/word/2010/wordprocessingGroup" xmlns:wpi="http://schemas.microsoft.com/office/word/2010/wordprocessingInk" xmlns:wne="http://schemas.microsoft.com/office/word/2006/wordml" xmlns:wps="http://schemas.microsoft.com/office/word/2010/wordprocessingShape" mc:Ignorable="w14 w15 w16se w16cid w16 w16cex w16sdtdh w16sdtfl w16du wp14">
+<w:document xmlns:wpc="http://schemas.microsoft.com/office/word/2010/wordprocessingCanvas" xmlns:cx="http://schemas.microsoft.com/office/drawing/2014/chartex" xmlns:cx1="http://schemas.microsoft.com/office/drawing/2015/9/8/chartex" xmlns:cx2="http://schemas.microsoft.com/office/drawing/2015/10/21/chartex" xmlns:cx3="http://schemas.microsoft.com/office/drawing/2016/5/9/chartex" xmlns:cx4="http://schemas.microsoft.com/office/drawing/2016/5/10/chartex" xmlns:cx5="http://schemas.microsoft.com/office/drawing/2016/5/11/chartex" xmlns:cx6="http://schemas.microsoft.com/office/drawing/2016/5/12/chartex" xmlns:cx7="http://schemas.microsoft.com/office/drawing/2016/5/13/chartex" xmlns:cx8="http://schemas.microsoft.com/office/drawing/2016/5/14/chartex" xmlns:mc="http://schemas.openxmlformats.org/markup-compatibility/2006" xmlns:aink="http://schemas.microsoft.com/office/drawing/2016/ink" xmlns:am3d="http://schemas.microsoft.com/office/drawing/2017/model3d" xmlns:o="urn:schemas-microsoft-com:office:office" xmlns:oel="http://schemas.microsoft.com/office/2019/extlst" xmlns:r="http://schemas.openxmlformats.org/officeDocument/2006/relationships" xmlns:m="http://schemas.openxmlformats.org/officeDocument/2006/math" xmlns:v="urn:schemas-microsoft-com:vml" xmlns:wp14="http://schemas.microsoft.com/office/word/2010/wordprocessingDrawing" xmlns:wp="http://schemas.openxmlformats.org/drawingml/2006/wordprocessingDrawing" xmlns:w10="urn:schemas-microsoft-com:office:word" xmlns:w="http://schemas.openxmlformats.org/wordprocessingml/2006/main" xmlns:w14="http://schemas.microsoft.com/office/word/2010/wordml" xmlns:w15="http://schemas.microsoft.com/office/word/2012/wordml" xmlns:w16cex="http://schemas.microsoft.com/office/word/2018/wordml/cex" xmlns:w16cid="http://schemas.microsoft.com/office/word/2016/wordml/cid" xmlns:w16="http://schemas.microsoft.com/office/word/2018/wordml" xmlns:w16du="http://schemas.microsoft.com/office/word/2023/wordml/word16du" xmlns:w16sdtdh="http://schemas.microsoft.com/office/word/2020/wordml/sdtdatahash" xmlns:w16se="http://schemas.microsoft.com/office/word/2015/wordml/symex" xmlns:wpg="http://schemas.microsoft.com/office/word/2010/wordprocessingGroup" xmlns:wpi="http://schemas.microsoft.com/office/word/2010/wordprocessingInk" xmlns:wne="http://schemas.microsoft.com/office/word/2006/wordml" xmlns:wps="http://schemas.microsoft.com/office/word/2010/wordprocessingShape" mc:Ignorable="w14 w15 w16se w16cid w16 w16cex w16sdtdh w16du wp14">
   <w:body>
     <w:p>
       <w:r>
@@ -95,6 +95,9 @@
             </m:e>
           </m:d>
           <m:r>
+            <m:rPr>
+              <m:sty m:val="p"/>
+            </m:rPr>
             <w:br/>
           </m:r>
         </m:oMath>
@@ -212,13 +215,7 @@
     </w:p>
     <w:p>
       <w:r>
-        <w:t>Use the sifting property of the 2-D impulse to</w:t>
-      </w:r>
-      <w:r>
-        <w:t xml:space="preserve"> </w:t>
-      </w:r>
-      <w:r>
-        <w:t xml:space="preserve">show that convolution of a 2-D continuous function, </w:t>
+        <w:t xml:space="preserve">Use the sifting property of the 2-D impulse to show that convolution of a 2-D continuous function, </w:t>
       </w:r>
       <m:oMath>
         <m:r>
@@ -257,29 +254,6 @@
     </w:p>
     <w:p>
       <w:r>
-        <w:t>(If the impulse is at the origin, the function is copied exactly as it</w:t>
-      </w:r>
-      <w:r>
-        <w:t xml:space="preserve"> </w:t>
-      </w:r>
-      <w:r>
-        <w:t>was.)</w:t>
-      </w:r>
-    </w:p>
-    <w:p>
-      <w:r>
-        <w:t>(Hint: Study the</w:t>
-      </w:r>
-      <w:r>
-        <w:t xml:space="preserve"> </w:t>
-      </w:r>
-      <w:r>
-        <w:t>solution to Problem 4.4).</w:t>
-      </w:r>
-    </w:p>
-    <w:p/>
-    <w:p>
-      <w:r>
         <w:t>The sifting property:</w:t>
       </w:r>
     </w:p>
@@ -344,13 +318,13 @@
                     </m:dPr>
                     <m:e>
                       <m:r>
-                        <m:t>t</m:t>
+                        <m:t>x</m:t>
                       </m:r>
                       <m:r>
                         <m:t>,</m:t>
                       </m:r>
                       <m:r>
-                        <m:t>z</m:t>
+                        <m:t>y</m:t>
                       </m:r>
                     </m:e>
                   </m:d>
@@ -370,13 +344,13 @@
                         <m:t>u-</m:t>
                       </m:r>
                       <m:r>
-                        <m:t>t</m:t>
+                        <m:t>x</m:t>
                       </m:r>
                       <m:r>
                         <m:t>,v-</m:t>
                       </m:r>
                       <m:r>
-                        <m:t>z</m:t>
+                        <m:t>y</m:t>
                       </m:r>
                     </m:e>
                   </m:d>
@@ -424,6 +398,11 @@
       </w:r>
     </w:p>
     <w:p>
+      <w:pPr>
+        <w:rPr>
+          <w:rFonts w:eastAsiaTheme="minorEastAsia"/>
+        </w:rPr>
+      </w:pPr>
       <m:oMathPara>
         <m:oMath>
           <m:r>
@@ -562,7 +541,1089 @@
         </m:oMath>
       </m:oMathPara>
     </w:p>
+    <w:p>
+      <w:pPr>
+        <w:rPr>
+          <w:rFonts w:eastAsiaTheme="minorEastAsia"/>
+        </w:rPr>
+      </w:pPr>
+    </w:p>
+    <w:p>
+      <w:pPr>
+        <w:rPr>
+          <w:rFonts w:eastAsiaTheme="minorEastAsia"/>
+          <w:u w:val="single"/>
+        </w:rPr>
+      </w:pPr>
+      <w:r>
+        <w:rPr>
+          <w:rFonts w:eastAsiaTheme="minorEastAsia"/>
+          <w:u w:val="single"/>
+        </w:rPr>
+        <w:t>Proof</w:t>
+      </w:r>
+    </w:p>
+    <w:p>
+      <w:pPr>
+        <w:rPr>
+          <w:rFonts w:eastAsiaTheme="minorEastAsia"/>
+        </w:rPr>
+      </w:pPr>
+      <m:oMathPara>
+        <m:oMath>
+          <m:r>
+            <m:t>f</m:t>
+          </m:r>
+          <m:d>
+            <m:dPr>
+              <m:ctrlPr>
+                <w:rPr>
+                  <w:i/>
+                </w:rPr>
+              </m:ctrlPr>
+            </m:dPr>
+            <m:e>
+              <m:r>
+                <m:t>t,z</m:t>
+              </m:r>
+            </m:e>
+          </m:d>
+          <m:r>
+            <m:t>*δ</m:t>
+          </m:r>
+          <m:d>
+            <m:dPr>
+              <m:ctrlPr>
+                <w:rPr>
+                  <w:i/>
+                </w:rPr>
+              </m:ctrlPr>
+            </m:dPr>
+            <m:e>
+              <m:r>
+                <m:t>u-</m:t>
+              </m:r>
+              <m:sSub>
+                <m:sSubPr>
+                  <m:ctrlPr>
+                    <w:rPr>
+                      <w:i/>
+                    </w:rPr>
+                  </m:ctrlPr>
+                </m:sSubPr>
+                <m:e>
+                  <m:r>
+                    <m:t>u</m:t>
+                  </m:r>
+                </m:e>
+                <m:sub>
+                  <m:r>
+                    <m:t>0</m:t>
+                  </m:r>
+                </m:sub>
+              </m:sSub>
+              <m:r>
+                <m:t>,v-</m:t>
+              </m:r>
+              <m:sSub>
+                <m:sSubPr>
+                  <m:ctrlPr>
+                    <w:rPr>
+                      <w:i/>
+                    </w:rPr>
+                  </m:ctrlPr>
+                </m:sSubPr>
+                <m:e>
+                  <m:r>
+                    <m:t>v</m:t>
+                  </m:r>
+                </m:e>
+                <m:sub>
+                  <m:r>
+                    <m:t>0</m:t>
+                  </m:r>
+                </m:sub>
+              </m:sSub>
+            </m:e>
+          </m:d>
+          <m:r>
+            <m:t>=</m:t>
+          </m:r>
+          <m:nary>
+            <m:naryPr>
+              <m:limLoc m:val="subSup"/>
+              <m:ctrlPr>
+                <w:rPr>
+                  <w:i/>
+                </w:rPr>
+              </m:ctrlPr>
+            </m:naryPr>
+            <m:sub>
+              <m:r>
+                <m:t>-∞</m:t>
+              </m:r>
+            </m:sub>
+            <m:sup>
+              <m:r>
+                <m:t>∞</m:t>
+              </m:r>
+            </m:sup>
+            <m:e>
+              <m:nary>
+                <m:naryPr>
+                  <m:limLoc m:val="subSup"/>
+                  <m:ctrlPr>
+                    <w:rPr>
+                      <w:i/>
+                    </w:rPr>
+                  </m:ctrlPr>
+                </m:naryPr>
+                <m:sub>
+                  <m:r>
+                    <m:t>-∞</m:t>
+                  </m:r>
+                </m:sub>
+                <m:sup>
+                  <m:r>
+                    <m:t>∞</m:t>
+                  </m:r>
+                </m:sup>
+                <m:e>
+                  <m:r>
+                    <m:t>f</m:t>
+                  </m:r>
+                  <m:d>
+                    <m:dPr>
+                      <m:ctrlPr>
+                        <w:rPr>
+                          <w:i/>
+                        </w:rPr>
+                      </m:ctrlPr>
+                    </m:dPr>
+                    <m:e>
+                      <m:r>
+                        <m:t>x,y</m:t>
+                      </m:r>
+                    </m:e>
+                  </m:d>
+                  <m:r>
+                    <m:t>×δ</m:t>
+                  </m:r>
+                  <m:d>
+                    <m:dPr>
+                      <m:ctrlPr>
+                        <w:rPr>
+                          <w:i/>
+                        </w:rPr>
+                      </m:ctrlPr>
+                    </m:dPr>
+                    <m:e>
+                      <m:r>
+                        <m:t>u-</m:t>
+                      </m:r>
+                      <m:sSub>
+                        <m:sSubPr>
+                          <m:ctrlPr>
+                            <w:rPr>
+                              <w:i/>
+                            </w:rPr>
+                          </m:ctrlPr>
+                        </m:sSubPr>
+                        <m:e>
+                          <m:r>
+                            <m:t>u</m:t>
+                          </m:r>
+                        </m:e>
+                        <m:sub>
+                          <m:r>
+                            <m:t>0</m:t>
+                          </m:r>
+                        </m:sub>
+                      </m:sSub>
+                      <m:r>
+                        <m:t>-</m:t>
+                      </m:r>
+                      <m:r>
+                        <m:t>x,v-</m:t>
+                      </m:r>
+                      <m:sSub>
+                        <m:sSubPr>
+                          <m:ctrlPr>
+                            <w:rPr>
+                              <w:i/>
+                            </w:rPr>
+                          </m:ctrlPr>
+                        </m:sSubPr>
+                        <m:e>
+                          <m:r>
+                            <m:t>v</m:t>
+                          </m:r>
+                        </m:e>
+                        <m:sub>
+                          <m:r>
+                            <m:t>0</m:t>
+                          </m:r>
+                        </m:sub>
+                      </m:sSub>
+                      <m:r>
+                        <m:t>-</m:t>
+                      </m:r>
+                      <m:r>
+                        <m:t>y</m:t>
+                      </m:r>
+                    </m:e>
+                  </m:d>
+                  <m:r>
+                    <m:t>dx</m:t>
+                  </m:r>
+                </m:e>
+              </m:nary>
+              <m:r>
+                <m:t>dy</m:t>
+              </m:r>
+            </m:e>
+          </m:nary>
+        </m:oMath>
+      </m:oMathPara>
+    </w:p>
+    <w:p>
+      <w:pPr>
+        <w:rPr>
+          <w:rFonts w:eastAsiaTheme="minorEastAsia"/>
+        </w:rPr>
+      </w:pPr>
+      <w:r>
+        <w:t xml:space="preserve">Using the sifting property, with the origin located at </w:t>
+      </w:r>
+      <m:oMath>
+        <m:d>
+          <m:dPr>
+            <m:ctrlPr>
+              <w:rPr>
+                <w:rFonts w:eastAsiaTheme="minorEastAsia"/>
+                <w:i/>
+              </w:rPr>
+            </m:ctrlPr>
+          </m:dPr>
+          <m:e>
+            <m:sSub>
+              <m:sSubPr>
+                <m:ctrlPr>
+                  <w:rPr>
+                    <w:rFonts w:eastAsiaTheme="minorEastAsia"/>
+                    <w:i/>
+                  </w:rPr>
+                </m:ctrlPr>
+              </m:sSubPr>
+              <m:e>
+                <m:r>
+                  <w:rPr>
+                    <w:rFonts w:eastAsiaTheme="minorEastAsia"/>
+                  </w:rPr>
+                  <m:t>t</m:t>
+                </m:r>
+              </m:e>
+              <m:sub>
+                <m:r>
+                  <w:rPr>
+                    <w:rFonts w:eastAsiaTheme="minorEastAsia"/>
+                  </w:rPr>
+                  <m:t>1</m:t>
+                </m:r>
+              </m:sub>
+            </m:sSub>
+            <m:r>
+              <w:rPr>
+                <w:rFonts w:eastAsiaTheme="minorEastAsia"/>
+              </w:rPr>
+              <m:t>,</m:t>
+            </m:r>
+            <m:sSub>
+              <m:sSubPr>
+                <m:ctrlPr>
+                  <w:rPr>
+                    <w:rFonts w:eastAsiaTheme="minorEastAsia"/>
+                    <w:i/>
+                  </w:rPr>
+                </m:ctrlPr>
+              </m:sSubPr>
+              <m:e>
+                <m:r>
+                  <w:rPr>
+                    <w:rFonts w:eastAsiaTheme="minorEastAsia"/>
+                  </w:rPr>
+                  <m:t>t</m:t>
+                </m:r>
+              </m:e>
+              <m:sub>
+                <m:r>
+                  <w:rPr>
+                    <w:rFonts w:eastAsiaTheme="minorEastAsia"/>
+                  </w:rPr>
+                  <m:t>2</m:t>
+                </m:r>
+              </m:sub>
+            </m:sSub>
+          </m:e>
+        </m:d>
+        <m:r>
+          <w:rPr>
+            <w:rFonts w:eastAsiaTheme="minorEastAsia"/>
+          </w:rPr>
+          <m:t>=</m:t>
+        </m:r>
+        <m:d>
+          <m:dPr>
+            <m:ctrlPr>
+              <w:rPr>
+                <w:i/>
+              </w:rPr>
+            </m:ctrlPr>
+          </m:dPr>
+          <m:e>
+            <m:r>
+              <m:t>u-</m:t>
+            </m:r>
+            <m:sSub>
+              <m:sSubPr>
+                <m:ctrlPr>
+                  <w:rPr>
+                    <w:i/>
+                  </w:rPr>
+                </m:ctrlPr>
+              </m:sSubPr>
+              <m:e>
+                <m:r>
+                  <m:t>u</m:t>
+                </m:r>
+              </m:e>
+              <m:sub>
+                <m:r>
+                  <m:t>0</m:t>
+                </m:r>
+              </m:sub>
+            </m:sSub>
+            <m:r>
+              <m:t>,v-</m:t>
+            </m:r>
+            <m:sSub>
+              <m:sSubPr>
+                <m:ctrlPr>
+                  <w:rPr>
+                    <w:i/>
+                  </w:rPr>
+                </m:ctrlPr>
+              </m:sSubPr>
+              <m:e>
+                <m:r>
+                  <m:t>v</m:t>
+                </m:r>
+              </m:e>
+              <m:sub>
+                <m:r>
+                  <m:t>0</m:t>
+                </m:r>
+              </m:sub>
+            </m:sSub>
+          </m:e>
+        </m:d>
+      </m:oMath>
+      <w:r>
+        <w:rPr>
+          <w:rFonts w:eastAsiaTheme="minorEastAsia"/>
+        </w:rPr>
+        <w:t xml:space="preserve"> we get that</w:t>
+      </w:r>
+    </w:p>
+    <w:p>
+      <w:pPr>
+        <w:rPr>
+          <w:rFonts w:eastAsiaTheme="minorEastAsia"/>
+        </w:rPr>
+      </w:pPr>
+    </w:p>
+    <w:p>
+      <w:pPr>
+        <w:rPr>
+          <w:rFonts w:eastAsiaTheme="minorEastAsia"/>
+        </w:rPr>
+      </w:pPr>
+      <m:oMathPara>
+        <m:oMath>
+          <m:r>
+            <m:t>f</m:t>
+          </m:r>
+          <m:d>
+            <m:dPr>
+              <m:ctrlPr>
+                <w:rPr>
+                  <w:i/>
+                </w:rPr>
+              </m:ctrlPr>
+            </m:dPr>
+            <m:e>
+              <m:r>
+                <m:t>t,z</m:t>
+              </m:r>
+            </m:e>
+          </m:d>
+          <m:r>
+            <m:t>*δ</m:t>
+          </m:r>
+          <m:d>
+            <m:dPr>
+              <m:ctrlPr>
+                <w:rPr>
+                  <w:i/>
+                </w:rPr>
+              </m:ctrlPr>
+            </m:dPr>
+            <m:e>
+              <m:r>
+                <m:t>u-</m:t>
+              </m:r>
+              <m:sSub>
+                <m:sSubPr>
+                  <m:ctrlPr>
+                    <w:rPr>
+                      <w:i/>
+                    </w:rPr>
+                  </m:ctrlPr>
+                </m:sSubPr>
+                <m:e>
+                  <m:r>
+                    <m:t>u</m:t>
+                  </m:r>
+                </m:e>
+                <m:sub>
+                  <m:r>
+                    <m:t>0</m:t>
+                  </m:r>
+                </m:sub>
+              </m:sSub>
+              <m:r>
+                <m:t>,v-</m:t>
+              </m:r>
+              <m:sSub>
+                <m:sSubPr>
+                  <m:ctrlPr>
+                    <w:rPr>
+                      <w:i/>
+                    </w:rPr>
+                  </m:ctrlPr>
+                </m:sSubPr>
+                <m:e>
+                  <m:r>
+                    <m:t>v</m:t>
+                  </m:r>
+                </m:e>
+                <m:sub>
+                  <m:r>
+                    <m:t>0</m:t>
+                  </m:r>
+                </m:sub>
+              </m:sSub>
+            </m:e>
+          </m:d>
+          <m:r>
+            <m:rPr>
+              <m:aln/>
+            </m:rPr>
+            <m:t>=</m:t>
+          </m:r>
+          <m:nary>
+            <m:naryPr>
+              <m:limLoc m:val="subSup"/>
+              <m:ctrlPr>
+                <w:rPr>
+                  <w:i/>
+                </w:rPr>
+              </m:ctrlPr>
+            </m:naryPr>
+            <m:sub>
+              <m:r>
+                <m:t>-∞</m:t>
+              </m:r>
+            </m:sub>
+            <m:sup>
+              <m:r>
+                <m:t>∞</m:t>
+              </m:r>
+            </m:sup>
+            <m:e>
+              <m:nary>
+                <m:naryPr>
+                  <m:limLoc m:val="subSup"/>
+                  <m:ctrlPr>
+                    <w:rPr>
+                      <w:i/>
+                    </w:rPr>
+                  </m:ctrlPr>
+                </m:naryPr>
+                <m:sub>
+                  <m:r>
+                    <m:t>-∞</m:t>
+                  </m:r>
+                </m:sub>
+                <m:sup>
+                  <m:r>
+                    <m:t>∞</m:t>
+                  </m:r>
+                </m:sup>
+                <m:e>
+                  <m:r>
+                    <m:t>f</m:t>
+                  </m:r>
+                  <m:d>
+                    <m:dPr>
+                      <m:ctrlPr>
+                        <w:rPr>
+                          <w:i/>
+                        </w:rPr>
+                      </m:ctrlPr>
+                    </m:dPr>
+                    <m:e>
+                      <m:r>
+                        <m:t>x,y</m:t>
+                      </m:r>
+                    </m:e>
+                  </m:d>
+                  <m:r>
+                    <m:t>×δ</m:t>
+                  </m:r>
+                  <m:d>
+                    <m:dPr>
+                      <m:ctrlPr>
+                        <w:rPr>
+                          <w:i/>
+                        </w:rPr>
+                      </m:ctrlPr>
+                    </m:dPr>
+                    <m:e>
+                      <m:r>
+                        <m:t>u-</m:t>
+                      </m:r>
+                      <m:sSub>
+                        <m:sSubPr>
+                          <m:ctrlPr>
+                            <w:rPr>
+                              <w:i/>
+                            </w:rPr>
+                          </m:ctrlPr>
+                        </m:sSubPr>
+                        <m:e>
+                          <m:r>
+                            <m:t>u</m:t>
+                          </m:r>
+                        </m:e>
+                        <m:sub>
+                          <m:r>
+                            <m:t>0</m:t>
+                          </m:r>
+                        </m:sub>
+                      </m:sSub>
+                      <m:r>
+                        <m:t>-x,v-</m:t>
+                      </m:r>
+                      <m:sSub>
+                        <m:sSubPr>
+                          <m:ctrlPr>
+                            <w:rPr>
+                              <w:i/>
+                            </w:rPr>
+                          </m:ctrlPr>
+                        </m:sSubPr>
+                        <m:e>
+                          <m:r>
+                            <m:t>v</m:t>
+                          </m:r>
+                        </m:e>
+                        <m:sub>
+                          <m:r>
+                            <m:t>0</m:t>
+                          </m:r>
+                        </m:sub>
+                      </m:sSub>
+                      <m:r>
+                        <m:t>-y</m:t>
+                      </m:r>
+                    </m:e>
+                  </m:d>
+                  <m:r>
+                    <m:t>dx</m:t>
+                  </m:r>
+                </m:e>
+              </m:nary>
+              <m:r>
+                <m:t>dy</m:t>
+              </m:r>
+            </m:e>
+          </m:nary>
+          <m:r>
+            <w:br/>
+          </m:r>
+        </m:oMath>
+        <m:oMath>
+          <m:r>
+            <m:rPr>
+              <m:aln/>
+            </m:rPr>
+            <m:t>=</m:t>
+          </m:r>
+          <m:nary>
+            <m:naryPr>
+              <m:limLoc m:val="subSup"/>
+              <m:ctrlPr>
+                <w:rPr>
+                  <w:i/>
+                </w:rPr>
+              </m:ctrlPr>
+            </m:naryPr>
+            <m:sub>
+              <m:r>
+                <m:t>-∞</m:t>
+              </m:r>
+            </m:sub>
+            <m:sup>
+              <m:r>
+                <m:t>∞</m:t>
+              </m:r>
+            </m:sup>
+            <m:e>
+              <m:nary>
+                <m:naryPr>
+                  <m:limLoc m:val="subSup"/>
+                  <m:ctrlPr>
+                    <w:rPr>
+                      <w:i/>
+                    </w:rPr>
+                  </m:ctrlPr>
+                </m:naryPr>
+                <m:sub>
+                  <m:r>
+                    <m:t>-∞</m:t>
+                  </m:r>
+                </m:sub>
+                <m:sup>
+                  <m:r>
+                    <m:t>∞</m:t>
+                  </m:r>
+                </m:sup>
+                <m:e>
+                  <m:r>
+                    <m:t>f</m:t>
+                  </m:r>
+                  <m:d>
+                    <m:dPr>
+                      <m:ctrlPr>
+                        <w:rPr>
+                          <w:i/>
+                        </w:rPr>
+                      </m:ctrlPr>
+                    </m:dPr>
+                    <m:e>
+                      <m:r>
+                        <m:t>x,y</m:t>
+                      </m:r>
+                    </m:e>
+                  </m:d>
+                  <m:r>
+                    <m:t>×δ</m:t>
+                  </m:r>
+                  <m:d>
+                    <m:dPr>
+                      <m:ctrlPr>
+                        <w:rPr>
+                          <w:i/>
+                        </w:rPr>
+                      </m:ctrlPr>
+                    </m:dPr>
+                    <m:e>
+                      <m:sSub>
+                        <m:sSubPr>
+                          <m:ctrlPr>
+                            <w:rPr>
+                              <w:i/>
+                            </w:rPr>
+                          </m:ctrlPr>
+                        </m:sSubPr>
+                        <m:e>
+                          <m:r>
+                            <m:t>t</m:t>
+                          </m:r>
+                        </m:e>
+                        <m:sub>
+                          <m:r>
+                            <m:t>1</m:t>
+                          </m:r>
+                        </m:sub>
+                      </m:sSub>
+                      <m:r>
+                        <m:t>-x</m:t>
+                      </m:r>
+                      <m:r>
+                        <m:t>,</m:t>
+                      </m:r>
+                      <m:sSub>
+                        <m:sSubPr>
+                          <m:ctrlPr>
+                            <w:rPr>
+                              <w:i/>
+                            </w:rPr>
+                          </m:ctrlPr>
+                        </m:sSubPr>
+                        <m:e>
+                          <m:r>
+                            <m:t>t</m:t>
+                          </m:r>
+                        </m:e>
+                        <m:sub>
+                          <m:r>
+                            <m:t>2</m:t>
+                          </m:r>
+                        </m:sub>
+                      </m:sSub>
+                      <m:r>
+                        <m:t>-y</m:t>
+                      </m:r>
+                    </m:e>
+                  </m:d>
+                  <m:r>
+                    <m:t>dx</m:t>
+                  </m:r>
+                </m:e>
+              </m:nary>
+              <m:r>
+                <m:t>dy</m:t>
+              </m:r>
+            </m:e>
+          </m:nary>
+          <m:r>
+            <w:br/>
+          </m:r>
+        </m:oMath>
+        <m:oMath>
+          <m:r>
+            <m:rPr>
+              <m:aln/>
+            </m:rPr>
+            <m:t>=f</m:t>
+          </m:r>
+          <m:d>
+            <m:dPr>
+              <m:ctrlPr>
+                <w:rPr>
+                  <w:i/>
+                </w:rPr>
+              </m:ctrlPr>
+            </m:dPr>
+            <m:e>
+              <m:sSub>
+                <m:sSubPr>
+                  <m:ctrlPr>
+                    <w:rPr>
+                      <w:i/>
+                    </w:rPr>
+                  </m:ctrlPr>
+                </m:sSubPr>
+                <m:e>
+                  <m:r>
+                    <m:t>t</m:t>
+                  </m:r>
+                </m:e>
+                <m:sub>
+                  <m:r>
+                    <m:t>1</m:t>
+                  </m:r>
+                </m:sub>
+              </m:sSub>
+              <m:r>
+                <m:t>,</m:t>
+              </m:r>
+              <m:sSub>
+                <m:sSubPr>
+                  <m:ctrlPr>
+                    <w:rPr>
+                      <w:i/>
+                    </w:rPr>
+                  </m:ctrlPr>
+                </m:sSubPr>
+                <m:e>
+                  <m:r>
+                    <m:t>t</m:t>
+                  </m:r>
+                </m:e>
+                <m:sub>
+                  <m:r>
+                    <m:t>2</m:t>
+                  </m:r>
+                </m:sub>
+              </m:sSub>
+            </m:e>
+          </m:d>
+          <m:r>
+            <m:t>=f</m:t>
+          </m:r>
+          <m:d>
+            <m:dPr>
+              <m:ctrlPr>
+                <w:rPr>
+                  <w:i/>
+                </w:rPr>
+              </m:ctrlPr>
+            </m:dPr>
+            <m:e>
+              <m:r>
+                <m:t>u-</m:t>
+              </m:r>
+              <m:sSub>
+                <m:sSubPr>
+                  <m:ctrlPr>
+                    <w:rPr>
+                      <w:i/>
+                    </w:rPr>
+                  </m:ctrlPr>
+                </m:sSubPr>
+                <m:e>
+                  <m:r>
+                    <m:t>u</m:t>
+                  </m:r>
+                </m:e>
+                <m:sub>
+                  <m:r>
+                    <m:t>0</m:t>
+                  </m:r>
+                </m:sub>
+              </m:sSub>
+              <m:r>
+                <m:t>,v-</m:t>
+              </m:r>
+              <m:sSub>
+                <m:sSubPr>
+                  <m:ctrlPr>
+                    <w:rPr>
+                      <w:i/>
+                    </w:rPr>
+                  </m:ctrlPr>
+                </m:sSubPr>
+                <m:e>
+                  <m:r>
+                    <m:t>v</m:t>
+                  </m:r>
+                </m:e>
+                <m:sub>
+                  <m:r>
+                    <m:t>0</m:t>
+                  </m:r>
+                </m:sub>
+              </m:sSub>
+            </m:e>
+          </m:d>
+        </m:oMath>
+      </m:oMathPara>
+    </w:p>
+    <w:p>
+      <w:r>
+        <w:rPr>
+          <w:rFonts w:eastAsiaTheme="minorEastAsia"/>
+        </w:rPr>
+        <w:t xml:space="preserve">Therefore, </w:t>
+      </w:r>
+      <m:oMath>
+        <m:r>
+          <w:rPr>
+            <w:rFonts w:eastAsiaTheme="minorEastAsia"/>
+          </w:rPr>
+          <m:t>f</m:t>
+        </m:r>
+        <m:d>
+          <m:dPr>
+            <m:ctrlPr>
+              <w:rPr>
+                <w:rFonts w:eastAsiaTheme="minorEastAsia"/>
+                <w:i/>
+              </w:rPr>
+            </m:ctrlPr>
+          </m:dPr>
+          <m:e>
+            <m:r>
+              <w:rPr>
+                <w:rFonts w:eastAsiaTheme="minorEastAsia"/>
+              </w:rPr>
+              <m:t>t,z</m:t>
+            </m:r>
+          </m:e>
+        </m:d>
+        <m:r>
+          <w:rPr>
+            <w:rFonts w:eastAsiaTheme="minorEastAsia"/>
+          </w:rPr>
+          <m:t>*δ</m:t>
+        </m:r>
+        <m:d>
+          <m:dPr>
+            <m:ctrlPr>
+              <w:rPr>
+                <w:rFonts w:eastAsiaTheme="minorEastAsia"/>
+                <w:i/>
+              </w:rPr>
+            </m:ctrlPr>
+          </m:dPr>
+          <m:e>
+            <m:r>
+              <w:rPr>
+                <w:rFonts w:eastAsiaTheme="minorEastAsia"/>
+              </w:rPr>
+              <m:t>u-</m:t>
+            </m:r>
+            <m:sSub>
+              <m:sSubPr>
+                <m:ctrlPr>
+                  <w:rPr>
+                    <w:rFonts w:eastAsiaTheme="minorEastAsia"/>
+                    <w:i/>
+                  </w:rPr>
+                </m:ctrlPr>
+              </m:sSubPr>
+              <m:e>
+                <m:r>
+                  <w:rPr>
+                    <w:rFonts w:eastAsiaTheme="minorEastAsia"/>
+                  </w:rPr>
+                  <m:t>u</m:t>
+                </m:r>
+              </m:e>
+              <m:sub>
+                <m:r>
+                  <w:rPr>
+                    <w:rFonts w:eastAsiaTheme="minorEastAsia"/>
+                  </w:rPr>
+                  <m:t>0</m:t>
+                </m:r>
+              </m:sub>
+            </m:sSub>
+            <m:r>
+              <w:rPr>
+                <w:rFonts w:eastAsiaTheme="minorEastAsia"/>
+              </w:rPr>
+              <m:t>,v-</m:t>
+            </m:r>
+            <m:sSub>
+              <m:sSubPr>
+                <m:ctrlPr>
+                  <w:rPr>
+                    <w:rFonts w:eastAsiaTheme="minorEastAsia"/>
+                    <w:i/>
+                  </w:rPr>
+                </m:ctrlPr>
+              </m:sSubPr>
+              <m:e>
+                <m:r>
+                  <w:rPr>
+                    <w:rFonts w:eastAsiaTheme="minorEastAsia"/>
+                  </w:rPr>
+                  <m:t>v</m:t>
+                </m:r>
+              </m:e>
+              <m:sub>
+                <m:r>
+                  <w:rPr>
+                    <w:rFonts w:eastAsiaTheme="minorEastAsia"/>
+                  </w:rPr>
+                  <m:t>0</m:t>
+                </m:r>
+              </m:sub>
+            </m:sSub>
+          </m:e>
+        </m:d>
+        <m:r>
+          <w:rPr>
+            <w:rFonts w:eastAsiaTheme="minorEastAsia"/>
+          </w:rPr>
+          <m:t>=f</m:t>
+        </m:r>
+        <m:d>
+          <m:dPr>
+            <m:ctrlPr>
+              <w:rPr>
+                <w:rFonts w:eastAsiaTheme="minorEastAsia"/>
+                <w:i/>
+              </w:rPr>
+            </m:ctrlPr>
+          </m:dPr>
+          <m:e>
+            <m:r>
+              <w:rPr>
+                <w:rFonts w:eastAsiaTheme="minorEastAsia"/>
+              </w:rPr>
+              <m:t>u-</m:t>
+            </m:r>
+            <m:sSub>
+              <m:sSubPr>
+                <m:ctrlPr>
+                  <w:rPr>
+                    <w:rFonts w:eastAsiaTheme="minorEastAsia"/>
+                    <w:i/>
+                  </w:rPr>
+                </m:ctrlPr>
+              </m:sSubPr>
+              <m:e>
+                <m:r>
+                  <w:rPr>
+                    <w:rFonts w:eastAsiaTheme="minorEastAsia"/>
+                  </w:rPr>
+                  <m:t>u</m:t>
+                </m:r>
+              </m:e>
+              <m:sub>
+                <m:r>
+                  <w:rPr>
+                    <w:rFonts w:eastAsiaTheme="minorEastAsia"/>
+                  </w:rPr>
+                  <m:t>0</m:t>
+                </m:r>
+              </m:sub>
+            </m:sSub>
+            <m:r>
+              <w:rPr>
+                <w:rFonts w:eastAsiaTheme="minorEastAsia"/>
+              </w:rPr>
+              <m:t>,v-</m:t>
+            </m:r>
+            <m:sSub>
+              <m:sSubPr>
+                <m:ctrlPr>
+                  <w:rPr>
+                    <w:rFonts w:eastAsiaTheme="minorEastAsia"/>
+                    <w:i/>
+                  </w:rPr>
+                </m:ctrlPr>
+              </m:sSubPr>
+              <m:e>
+                <m:r>
+                  <w:rPr>
+                    <w:rFonts w:eastAsiaTheme="minorEastAsia"/>
+                  </w:rPr>
+                  <m:t>v</m:t>
+                </m:r>
+              </m:e>
+              <m:sub>
+                <m:r>
+                  <w:rPr>
+                    <w:rFonts w:eastAsiaTheme="minorEastAsia"/>
+                  </w:rPr>
+                  <m:t>0</m:t>
+                </m:r>
+              </m:sub>
+            </m:sSub>
+          </m:e>
+        </m:d>
+      </m:oMath>
+    </w:p>
     <w:sectPr>
+      <w:headerReference w:type="even" r:id="rId6"/>
+      <w:headerReference w:type="default" r:id="rId7"/>
+      <w:headerReference w:type="first" r:id="rId8"/>
       <w:pgSz w:w="12240" w:h="15840"/>
       <w:pgMar w:top="1440" w:right="1800" w:bottom="1440" w:left="1800" w:header="720" w:footer="720" w:gutter="0"/>
       <w:cols w:space="720"/>
@@ -572,8 +1633,88 @@
 </w:document>
 </file>
 
+<file path=word/endnotes.xml><?xml version="1.0" encoding="utf-8"?>
+<w:endnotes xmlns:wpc="http://schemas.microsoft.com/office/word/2010/wordprocessingCanvas" xmlns:cx="http://schemas.microsoft.com/office/drawing/2014/chartex" xmlns:cx1="http://schemas.microsoft.com/office/drawing/2015/9/8/chartex" xmlns:cx2="http://schemas.microsoft.com/office/drawing/2015/10/21/chartex" xmlns:cx3="http://schemas.microsoft.com/office/drawing/2016/5/9/chartex" xmlns:cx4="http://schemas.microsoft.com/office/drawing/2016/5/10/chartex" xmlns:cx5="http://schemas.microsoft.com/office/drawing/2016/5/11/chartex" xmlns:cx6="http://schemas.microsoft.com/office/drawing/2016/5/12/chartex" xmlns:cx7="http://schemas.microsoft.com/office/drawing/2016/5/13/chartex" xmlns:cx8="http://schemas.microsoft.com/office/drawing/2016/5/14/chartex" xmlns:mc="http://schemas.openxmlformats.org/markup-compatibility/2006" xmlns:aink="http://schemas.microsoft.com/office/drawing/2016/ink" xmlns:am3d="http://schemas.microsoft.com/office/drawing/2017/model3d" xmlns:o="urn:schemas-microsoft-com:office:office" xmlns:oel="http://schemas.microsoft.com/office/2019/extlst" xmlns:r="http://schemas.openxmlformats.org/officeDocument/2006/relationships" xmlns:m="http://schemas.openxmlformats.org/officeDocument/2006/math" xmlns:v="urn:schemas-microsoft-com:vml" xmlns:wp14="http://schemas.microsoft.com/office/word/2010/wordprocessingDrawing" xmlns:wp="http://schemas.openxmlformats.org/drawingml/2006/wordprocessingDrawing" xmlns:w10="urn:schemas-microsoft-com:office:word" xmlns:w="http://schemas.openxmlformats.org/wordprocessingml/2006/main" xmlns:w14="http://schemas.microsoft.com/office/word/2010/wordml" xmlns:w15="http://schemas.microsoft.com/office/word/2012/wordml" xmlns:w16cex="http://schemas.microsoft.com/office/word/2018/wordml/cex" xmlns:w16cid="http://schemas.microsoft.com/office/word/2016/wordml/cid" xmlns:w16="http://schemas.microsoft.com/office/word/2018/wordml" xmlns:w16du="http://schemas.microsoft.com/office/word/2023/wordml/word16du" xmlns:w16sdtdh="http://schemas.microsoft.com/office/word/2020/wordml/sdtdatahash" xmlns:w16se="http://schemas.microsoft.com/office/word/2015/wordml/symex" xmlns:wpg="http://schemas.microsoft.com/office/word/2010/wordprocessingGroup" xmlns:wpi="http://schemas.microsoft.com/office/word/2010/wordprocessingInk" xmlns:wne="http://schemas.microsoft.com/office/word/2006/wordml" xmlns:wps="http://schemas.microsoft.com/office/word/2010/wordprocessingShape" mc:Ignorable="w14 w15 w16se w16cid w16 w16cex w16sdtdh w16du wp14">
+  <w:endnote w:type="separator" w:id="-1">
+    <w:p>
+      <w:pPr>
+        <w:spacing w:after="0" w:line="240" w:lineRule="auto"/>
+      </w:pPr>
+      <w:r>
+        <w:separator/>
+      </w:r>
+    </w:p>
+  </w:endnote>
+  <w:endnote w:type="continuationSeparator" w:id="0">
+    <w:p>
+      <w:pPr>
+        <w:spacing w:after="0" w:line="240" w:lineRule="auto"/>
+      </w:pPr>
+      <w:r>
+        <w:continuationSeparator/>
+      </w:r>
+    </w:p>
+  </w:endnote>
+</w:endnotes>
+</file>
+
+<file path=word/footnotes.xml><?xml version="1.0" encoding="utf-8"?>
+<w:footnotes xmlns:wpc="http://schemas.microsoft.com/office/word/2010/wordprocessingCanvas" xmlns:cx="http://schemas.microsoft.com/office/drawing/2014/chartex" xmlns:cx1="http://schemas.microsoft.com/office/drawing/2015/9/8/chartex" xmlns:cx2="http://schemas.microsoft.com/office/drawing/2015/10/21/chartex" xmlns:cx3="http://schemas.microsoft.com/office/drawing/2016/5/9/chartex" xmlns:cx4="http://schemas.microsoft.com/office/drawing/2016/5/10/chartex" xmlns:cx5="http://schemas.microsoft.com/office/drawing/2016/5/11/chartex" xmlns:cx6="http://schemas.microsoft.com/office/drawing/2016/5/12/chartex" xmlns:cx7="http://schemas.microsoft.com/office/drawing/2016/5/13/chartex" xmlns:cx8="http://schemas.microsoft.com/office/drawing/2016/5/14/chartex" xmlns:mc="http://schemas.openxmlformats.org/markup-compatibility/2006" xmlns:aink="http://schemas.microsoft.com/office/drawing/2016/ink" xmlns:am3d="http://schemas.microsoft.com/office/drawing/2017/model3d" xmlns:o="urn:schemas-microsoft-com:office:office" xmlns:oel="http://schemas.microsoft.com/office/2019/extlst" xmlns:r="http://schemas.openxmlformats.org/officeDocument/2006/relationships" xmlns:m="http://schemas.openxmlformats.org/officeDocument/2006/math" xmlns:v="urn:schemas-microsoft-com:vml" xmlns:wp14="http://schemas.microsoft.com/office/word/2010/wordprocessingDrawing" xmlns:wp="http://schemas.openxmlformats.org/drawingml/2006/wordprocessingDrawing" xmlns:w10="urn:schemas-microsoft-com:office:word" xmlns:w="http://schemas.openxmlformats.org/wordprocessingml/2006/main" xmlns:w14="http://schemas.microsoft.com/office/word/2010/wordml" xmlns:w15="http://schemas.microsoft.com/office/word/2012/wordml" xmlns:w16cex="http://schemas.microsoft.com/office/word/2018/wordml/cex" xmlns:w16cid="http://schemas.microsoft.com/office/word/2016/wordml/cid" xmlns:w16="http://schemas.microsoft.com/office/word/2018/wordml" xmlns:w16du="http://schemas.microsoft.com/office/word/2023/wordml/word16du" xmlns:w16sdtdh="http://schemas.microsoft.com/office/word/2020/wordml/sdtdatahash" xmlns:w16se="http://schemas.microsoft.com/office/word/2015/wordml/symex" xmlns:wpg="http://schemas.microsoft.com/office/word/2010/wordprocessingGroup" xmlns:wpi="http://schemas.microsoft.com/office/word/2010/wordprocessingInk" xmlns:wne="http://schemas.microsoft.com/office/word/2006/wordml" xmlns:wps="http://schemas.microsoft.com/office/word/2010/wordprocessingShape" mc:Ignorable="w14 w15 w16se w16cid w16 w16cex w16sdtdh w16du wp14">
+  <w:footnote w:type="separator" w:id="-1">
+    <w:p>
+      <w:pPr>
+        <w:spacing w:after="0" w:line="240" w:lineRule="auto"/>
+      </w:pPr>
+      <w:r>
+        <w:separator/>
+      </w:r>
+    </w:p>
+  </w:footnote>
+  <w:footnote w:type="continuationSeparator" w:id="0">
+    <w:p>
+      <w:pPr>
+        <w:spacing w:after="0" w:line="240" w:lineRule="auto"/>
+      </w:pPr>
+      <w:r>
+        <w:continuationSeparator/>
+      </w:r>
+    </w:p>
+  </w:footnote>
+</w:footnotes>
+</file>
+
+<file path=word/header1.xml><?xml version="1.0" encoding="utf-8"?>
+<w:hdr xmlns:wpc="http://schemas.microsoft.com/office/word/2010/wordprocessingCanvas" xmlns:cx="http://schemas.microsoft.com/office/drawing/2014/chartex" xmlns:cx1="http://schemas.microsoft.com/office/drawing/2015/9/8/chartex" xmlns:cx2="http://schemas.microsoft.com/office/drawing/2015/10/21/chartex" xmlns:cx3="http://schemas.microsoft.com/office/drawing/2016/5/9/chartex" xmlns:cx4="http://schemas.microsoft.com/office/drawing/2016/5/10/chartex" xmlns:cx5="http://schemas.microsoft.com/office/drawing/2016/5/11/chartex" xmlns:cx6="http://schemas.microsoft.com/office/drawing/2016/5/12/chartex" xmlns:cx7="http://schemas.microsoft.com/office/drawing/2016/5/13/chartex" xmlns:cx8="http://schemas.microsoft.com/office/drawing/2016/5/14/chartex" xmlns:mc="http://schemas.openxmlformats.org/markup-compatibility/2006" xmlns:aink="http://schemas.microsoft.com/office/drawing/2016/ink" xmlns:am3d="http://schemas.microsoft.com/office/drawing/2017/model3d" xmlns:o="urn:schemas-microsoft-com:office:office" xmlns:oel="http://schemas.microsoft.com/office/2019/extlst" xmlns:r="http://schemas.openxmlformats.org/officeDocument/2006/relationships" xmlns:m="http://schemas.openxmlformats.org/officeDocument/2006/math" xmlns:v="urn:schemas-microsoft-com:vml" xmlns:wp14="http://schemas.microsoft.com/office/word/2010/wordprocessingDrawing" xmlns:wp="http://schemas.openxmlformats.org/drawingml/2006/wordprocessingDrawing" xmlns:w10="urn:schemas-microsoft-com:office:word" xmlns:w="http://schemas.openxmlformats.org/wordprocessingml/2006/main" xmlns:w14="http://schemas.microsoft.com/office/word/2010/wordml" xmlns:w15="http://schemas.microsoft.com/office/word/2012/wordml" xmlns:w16cex="http://schemas.microsoft.com/office/word/2018/wordml/cex" xmlns:w16cid="http://schemas.microsoft.com/office/word/2016/wordml/cid" xmlns:w16="http://schemas.microsoft.com/office/word/2018/wordml" xmlns:w16du="http://schemas.microsoft.com/office/word/2023/wordml/word16du" xmlns:w16sdtdh="http://schemas.microsoft.com/office/word/2020/wordml/sdtdatahash" xmlns:w16se="http://schemas.microsoft.com/office/word/2015/wordml/symex" xmlns:wpg="http://schemas.microsoft.com/office/word/2010/wordprocessingGroup" xmlns:wpi="http://schemas.microsoft.com/office/word/2010/wordprocessingInk" xmlns:wne="http://schemas.microsoft.com/office/word/2006/wordml" xmlns:wps="http://schemas.microsoft.com/office/word/2010/wordprocessingShape" mc:Ignorable="w14 w15 w16se w16cid w16 w16cex w16sdtdh w16du wp14">
+  <w:p>
+    <w:pPr>
+      <w:pStyle w:val="Header"/>
+    </w:pPr>
+  </w:p>
+</w:hdr>
+</file>
+
+<file path=word/header2.xml><?xml version="1.0" encoding="utf-8"?>
+<w:hdr xmlns:wpc="http://schemas.microsoft.com/office/word/2010/wordprocessingCanvas" xmlns:cx="http://schemas.microsoft.com/office/drawing/2014/chartex" xmlns:cx1="http://schemas.microsoft.com/office/drawing/2015/9/8/chartex" xmlns:cx2="http://schemas.microsoft.com/office/drawing/2015/10/21/chartex" xmlns:cx3="http://schemas.microsoft.com/office/drawing/2016/5/9/chartex" xmlns:cx4="http://schemas.microsoft.com/office/drawing/2016/5/10/chartex" xmlns:cx5="http://schemas.microsoft.com/office/drawing/2016/5/11/chartex" xmlns:cx6="http://schemas.microsoft.com/office/drawing/2016/5/12/chartex" xmlns:cx7="http://schemas.microsoft.com/office/drawing/2016/5/13/chartex" xmlns:cx8="http://schemas.microsoft.com/office/drawing/2016/5/14/chartex" xmlns:mc="http://schemas.openxmlformats.org/markup-compatibility/2006" xmlns:aink="http://schemas.microsoft.com/office/drawing/2016/ink" xmlns:am3d="http://schemas.microsoft.com/office/drawing/2017/model3d" xmlns:o="urn:schemas-microsoft-com:office:office" xmlns:oel="http://schemas.microsoft.com/office/2019/extlst" xmlns:r="http://schemas.openxmlformats.org/officeDocument/2006/relationships" xmlns:m="http://schemas.openxmlformats.org/officeDocument/2006/math" xmlns:v="urn:schemas-microsoft-com:vml" xmlns:wp14="http://schemas.microsoft.com/office/word/2010/wordprocessingDrawing" xmlns:wp="http://schemas.openxmlformats.org/drawingml/2006/wordprocessingDrawing" xmlns:w10="urn:schemas-microsoft-com:office:word" xmlns:w="http://schemas.openxmlformats.org/wordprocessingml/2006/main" xmlns:w14="http://schemas.microsoft.com/office/word/2010/wordml" xmlns:w15="http://schemas.microsoft.com/office/word/2012/wordml" xmlns:w16cex="http://schemas.microsoft.com/office/word/2018/wordml/cex" xmlns:w16cid="http://schemas.microsoft.com/office/word/2016/wordml/cid" xmlns:w16="http://schemas.microsoft.com/office/word/2018/wordml" xmlns:w16du="http://schemas.microsoft.com/office/word/2023/wordml/word16du" xmlns:w16sdtdh="http://schemas.microsoft.com/office/word/2020/wordml/sdtdatahash" xmlns:w16se="http://schemas.microsoft.com/office/word/2015/wordml/symex" xmlns:wpg="http://schemas.microsoft.com/office/word/2010/wordprocessingGroup" xmlns:wpi="http://schemas.microsoft.com/office/word/2010/wordprocessingInk" xmlns:wne="http://schemas.microsoft.com/office/word/2006/wordml" xmlns:wps="http://schemas.microsoft.com/office/word/2010/wordprocessingShape" mc:Ignorable="w14 w15 w16se w16cid w16 w16cex w16sdtdh w16du wp14">
+  <w:p>
+    <w:pPr>
+      <w:pStyle w:val="Header"/>
+    </w:pPr>
+  </w:p>
+</w:hdr>
+</file>
+
+<file path=word/header3.xml><?xml version="1.0" encoding="utf-8"?>
+<w:hdr xmlns:wpc="http://schemas.microsoft.com/office/word/2010/wordprocessingCanvas" xmlns:cx="http://schemas.microsoft.com/office/drawing/2014/chartex" xmlns:cx1="http://schemas.microsoft.com/office/drawing/2015/9/8/chartex" xmlns:cx2="http://schemas.microsoft.com/office/drawing/2015/10/21/chartex" xmlns:cx3="http://schemas.microsoft.com/office/drawing/2016/5/9/chartex" xmlns:cx4="http://schemas.microsoft.com/office/drawing/2016/5/10/chartex" xmlns:cx5="http://schemas.microsoft.com/office/drawing/2016/5/11/chartex" xmlns:cx6="http://schemas.microsoft.com/office/drawing/2016/5/12/chartex" xmlns:cx7="http://schemas.microsoft.com/office/drawing/2016/5/13/chartex" xmlns:cx8="http://schemas.microsoft.com/office/drawing/2016/5/14/chartex" xmlns:mc="http://schemas.openxmlformats.org/markup-compatibility/2006" xmlns:aink="http://schemas.microsoft.com/office/drawing/2016/ink" xmlns:am3d="http://schemas.microsoft.com/office/drawing/2017/model3d" xmlns:o="urn:schemas-microsoft-com:office:office" xmlns:oel="http://schemas.microsoft.com/office/2019/extlst" xmlns:r="http://schemas.openxmlformats.org/officeDocument/2006/relationships" xmlns:m="http://schemas.openxmlformats.org/officeDocument/2006/math" xmlns:v="urn:schemas-microsoft-com:vml" xmlns:wp14="http://schemas.microsoft.com/office/word/2010/wordprocessingDrawing" xmlns:wp="http://schemas.openxmlformats.org/drawingml/2006/wordprocessingDrawing" xmlns:w10="urn:schemas-microsoft-com:office:word" xmlns:w="http://schemas.openxmlformats.org/wordprocessingml/2006/main" xmlns:w14="http://schemas.microsoft.com/office/word/2010/wordml" xmlns:w15="http://schemas.microsoft.com/office/word/2012/wordml" xmlns:w16cex="http://schemas.microsoft.com/office/word/2018/wordml/cex" xmlns:w16cid="http://schemas.microsoft.com/office/word/2016/wordml/cid" xmlns:w16="http://schemas.microsoft.com/office/word/2018/wordml" xmlns:w16du="http://schemas.microsoft.com/office/word/2023/wordml/word16du" xmlns:w16sdtdh="http://schemas.microsoft.com/office/word/2020/wordml/sdtdatahash" xmlns:w16se="http://schemas.microsoft.com/office/word/2015/wordml/symex" xmlns:wpg="http://schemas.microsoft.com/office/word/2010/wordprocessingGroup" xmlns:wpi="http://schemas.microsoft.com/office/word/2010/wordprocessingInk" xmlns:wne="http://schemas.microsoft.com/office/word/2006/wordml" xmlns:wps="http://schemas.microsoft.com/office/word/2010/wordprocessingShape" mc:Ignorable="w14 w15 w16se w16cid w16 w16cex w16sdtdh w16du wp14">
+  <w:p>
+    <w:pPr>
+      <w:pStyle w:val="Header"/>
+    </w:pPr>
+  </w:p>
+</w:hdr>
+</file>
+
 <file path=word/styles.xml><?xml version="1.0" encoding="utf-8"?>
-<w:styles xmlns:mc="http://schemas.openxmlformats.org/markup-compatibility/2006" xmlns:r="http://schemas.openxmlformats.org/officeDocument/2006/relationships" xmlns:w="http://schemas.openxmlformats.org/wordprocessingml/2006/main" xmlns:w14="http://schemas.microsoft.com/office/word/2010/wordml" xmlns:w15="http://schemas.microsoft.com/office/word/2012/wordml" xmlns:w16cex="http://schemas.microsoft.com/office/word/2018/wordml/cex" xmlns:w16cid="http://schemas.microsoft.com/office/word/2016/wordml/cid" xmlns:w16="http://schemas.microsoft.com/office/word/2018/wordml" xmlns:w16du="http://schemas.microsoft.com/office/word/2023/wordml/word16du" xmlns:w16sdtdh="http://schemas.microsoft.com/office/word/2020/wordml/sdtdatahash" xmlns:w16sdtfl="http://schemas.microsoft.com/office/word/2024/wordml/sdtformatlock" xmlns:w16se="http://schemas.microsoft.com/office/word/2015/wordml/symex" mc:Ignorable="w14 w15 w16se w16cid w16 w16cex w16sdtdh w16sdtfl w16du">
+<w:styles xmlns:mc="http://schemas.openxmlformats.org/markup-compatibility/2006" xmlns:r="http://schemas.openxmlformats.org/officeDocument/2006/relationships" xmlns:w="http://schemas.openxmlformats.org/wordprocessingml/2006/main" xmlns:w14="http://schemas.microsoft.com/office/word/2010/wordml" xmlns:w15="http://schemas.microsoft.com/office/word/2012/wordml" xmlns:w16cex="http://schemas.microsoft.com/office/word/2018/wordml/cex" xmlns:w16cid="http://schemas.microsoft.com/office/word/2016/wordml/cid" xmlns:w16="http://schemas.microsoft.com/office/word/2018/wordml" xmlns:w16du="http://schemas.microsoft.com/office/word/2023/wordml/word16du" xmlns:w16sdtdh="http://schemas.microsoft.com/office/word/2020/wordml/sdtdatahash" xmlns:w16se="http://schemas.microsoft.com/office/word/2015/wordml/symex" mc:Ignorable="w14 w15 w16se w16cid w16 w16cex w16sdtdh w16du">
   <w:docDefaults>
     <w:rPrDefault>
       <w:rPr>
@@ -969,15 +2110,16 @@
     <w:lsdException w:name="Unresolved Mention" w:semiHidden="1" w:unhideWhenUsed="1"/>
     <w:lsdException w:name="Smart Link" w:semiHidden="1" w:unhideWhenUsed="1"/>
   </w:latentStyles>
-  <w:style w:type="paragraph" w:default="1" w:styleId="a">
+  <w:style w:type="paragraph" w:default="1" w:styleId="Normal">
     <w:name w:val="Normal"/>
     <w:qFormat/>
-  </w:style>
-  <w:style w:type="paragraph" w:styleId="1">
+    <w:rsid w:val="004248DC"/>
+  </w:style>
+  <w:style w:type="paragraph" w:styleId="Heading1">
     <w:name w:val="heading 1"/>
-    <w:basedOn w:val="a"/>
-    <w:next w:val="a"/>
-    <w:link w:val="10"/>
+    <w:basedOn w:val="Normal"/>
+    <w:next w:val="Normal"/>
+    <w:link w:val="Heading1Char"/>
     <w:uiPriority w:val="9"/>
     <w:qFormat/>
     <w:rsid w:val="004C691C"/>
@@ -994,11 +2136,11 @@
       <w:szCs w:val="40"/>
     </w:rPr>
   </w:style>
-  <w:style w:type="paragraph" w:styleId="2">
+  <w:style w:type="paragraph" w:styleId="Heading2">
     <w:name w:val="heading 2"/>
-    <w:basedOn w:val="a"/>
-    <w:next w:val="a"/>
-    <w:link w:val="20"/>
+    <w:basedOn w:val="Normal"/>
+    <w:next w:val="Normal"/>
+    <w:link w:val="Heading2Char"/>
     <w:uiPriority w:val="9"/>
     <w:semiHidden/>
     <w:unhideWhenUsed/>
@@ -1017,11 +2159,11 @@
       <w:szCs w:val="32"/>
     </w:rPr>
   </w:style>
-  <w:style w:type="paragraph" w:styleId="3">
+  <w:style w:type="paragraph" w:styleId="Heading3">
     <w:name w:val="heading 3"/>
-    <w:basedOn w:val="a"/>
-    <w:next w:val="a"/>
-    <w:link w:val="30"/>
+    <w:basedOn w:val="Normal"/>
+    <w:next w:val="Normal"/>
+    <w:link w:val="Heading3Char"/>
     <w:uiPriority w:val="9"/>
     <w:semiHidden/>
     <w:unhideWhenUsed/>
@@ -1040,11 +2182,11 @@
       <w:szCs w:val="28"/>
     </w:rPr>
   </w:style>
-  <w:style w:type="paragraph" w:styleId="4">
+  <w:style w:type="paragraph" w:styleId="Heading4">
     <w:name w:val="heading 4"/>
-    <w:basedOn w:val="a"/>
-    <w:next w:val="a"/>
-    <w:link w:val="40"/>
+    <w:basedOn w:val="Normal"/>
+    <w:next w:val="Normal"/>
+    <w:link w:val="Heading4Char"/>
     <w:uiPriority w:val="9"/>
     <w:semiHidden/>
     <w:unhideWhenUsed/>
@@ -1063,11 +2205,11 @@
       <w:color w:val="0F4761" w:themeColor="accent1" w:themeShade="BF"/>
     </w:rPr>
   </w:style>
-  <w:style w:type="paragraph" w:styleId="5">
+  <w:style w:type="paragraph" w:styleId="Heading5">
     <w:name w:val="heading 5"/>
-    <w:basedOn w:val="a"/>
-    <w:next w:val="a"/>
-    <w:link w:val="50"/>
+    <w:basedOn w:val="Normal"/>
+    <w:next w:val="Normal"/>
+    <w:link w:val="Heading5Char"/>
     <w:uiPriority w:val="9"/>
     <w:semiHidden/>
     <w:unhideWhenUsed/>
@@ -1084,11 +2226,11 @@
       <w:color w:val="0F4761" w:themeColor="accent1" w:themeShade="BF"/>
     </w:rPr>
   </w:style>
-  <w:style w:type="paragraph" w:styleId="6">
+  <w:style w:type="paragraph" w:styleId="Heading6">
     <w:name w:val="heading 6"/>
-    <w:basedOn w:val="a"/>
-    <w:next w:val="a"/>
-    <w:link w:val="60"/>
+    <w:basedOn w:val="Normal"/>
+    <w:next w:val="Normal"/>
+    <w:link w:val="Heading6Char"/>
     <w:uiPriority w:val="9"/>
     <w:semiHidden/>
     <w:unhideWhenUsed/>
@@ -1107,11 +2249,11 @@
       <w:color w:val="595959" w:themeColor="text1" w:themeTint="A6"/>
     </w:rPr>
   </w:style>
-  <w:style w:type="paragraph" w:styleId="7">
+  <w:style w:type="paragraph" w:styleId="Heading7">
     <w:name w:val="heading 7"/>
-    <w:basedOn w:val="a"/>
-    <w:next w:val="a"/>
-    <w:link w:val="70"/>
+    <w:basedOn w:val="Normal"/>
+    <w:next w:val="Normal"/>
+    <w:link w:val="Heading7Char"/>
     <w:uiPriority w:val="9"/>
     <w:semiHidden/>
     <w:unhideWhenUsed/>
@@ -1128,11 +2270,11 @@
       <w:color w:val="595959" w:themeColor="text1" w:themeTint="A6"/>
     </w:rPr>
   </w:style>
-  <w:style w:type="paragraph" w:styleId="8">
+  <w:style w:type="paragraph" w:styleId="Heading8">
     <w:name w:val="heading 8"/>
-    <w:basedOn w:val="a"/>
-    <w:next w:val="a"/>
-    <w:link w:val="80"/>
+    <w:basedOn w:val="Normal"/>
+    <w:next w:val="Normal"/>
+    <w:link w:val="Heading8Char"/>
     <w:uiPriority w:val="9"/>
     <w:semiHidden/>
     <w:unhideWhenUsed/>
@@ -1151,11 +2293,11 @@
       <w:color w:val="272727" w:themeColor="text1" w:themeTint="D8"/>
     </w:rPr>
   </w:style>
-  <w:style w:type="paragraph" w:styleId="9">
+  <w:style w:type="paragraph" w:styleId="Heading9">
     <w:name w:val="heading 9"/>
-    <w:basedOn w:val="a"/>
-    <w:next w:val="a"/>
-    <w:link w:val="90"/>
+    <w:basedOn w:val="Normal"/>
+    <w:next w:val="Normal"/>
+    <w:link w:val="Heading9Char"/>
     <w:uiPriority w:val="9"/>
     <w:semiHidden/>
     <w:unhideWhenUsed/>
@@ -1172,12 +2314,13 @@
       <w:color w:val="272727" w:themeColor="text1" w:themeTint="D8"/>
     </w:rPr>
   </w:style>
-  <w:style w:type="character" w:default="1" w:styleId="a0">
+  <w:style w:type="character" w:default="1" w:styleId="DefaultParagraphFont">
     <w:name w:val="Default Paragraph Font"/>
     <w:uiPriority w:val="1"/>
+    <w:semiHidden/>
     <w:unhideWhenUsed/>
   </w:style>
-  <w:style w:type="table" w:default="1" w:styleId="a1">
+  <w:style w:type="table" w:default="1" w:styleId="TableNormal">
     <w:name w:val="Normal Table"/>
     <w:uiPriority w:val="99"/>
     <w:semiHidden/>
@@ -1192,16 +2335,16 @@
       </w:tblCellMar>
     </w:tblPr>
   </w:style>
-  <w:style w:type="numbering" w:default="1" w:styleId="a2">
+  <w:style w:type="numbering" w:default="1" w:styleId="NoList">
     <w:name w:val="No List"/>
     <w:uiPriority w:val="99"/>
     <w:semiHidden/>
     <w:unhideWhenUsed/>
   </w:style>
-  <w:style w:type="character" w:customStyle="1" w:styleId="10">
-    <w:name w:val="כותרת 1 תו"/>
-    <w:basedOn w:val="a0"/>
-    <w:link w:val="1"/>
+  <w:style w:type="character" w:customStyle="1" w:styleId="Heading1Char">
+    <w:name w:val="Heading 1 Char"/>
+    <w:basedOn w:val="DefaultParagraphFont"/>
+    <w:link w:val="Heading1"/>
     <w:uiPriority w:val="9"/>
     <w:rsid w:val="004C691C"/>
     <w:rPr>
@@ -1211,10 +2354,10 @@
       <w:szCs w:val="40"/>
     </w:rPr>
   </w:style>
-  <w:style w:type="character" w:customStyle="1" w:styleId="20">
-    <w:name w:val="כותרת 2 תו"/>
-    <w:basedOn w:val="a0"/>
-    <w:link w:val="2"/>
+  <w:style w:type="character" w:customStyle="1" w:styleId="Heading2Char">
+    <w:name w:val="Heading 2 Char"/>
+    <w:basedOn w:val="DefaultParagraphFont"/>
+    <w:link w:val="Heading2"/>
     <w:uiPriority w:val="9"/>
     <w:semiHidden/>
     <w:rsid w:val="004C691C"/>
@@ -1225,10 +2368,10 @@
       <w:szCs w:val="32"/>
     </w:rPr>
   </w:style>
-  <w:style w:type="character" w:customStyle="1" w:styleId="30">
-    <w:name w:val="כותרת 3 תו"/>
-    <w:basedOn w:val="a0"/>
-    <w:link w:val="3"/>
+  <w:style w:type="character" w:customStyle="1" w:styleId="Heading3Char">
+    <w:name w:val="Heading 3 Char"/>
+    <w:basedOn w:val="DefaultParagraphFont"/>
+    <w:link w:val="Heading3"/>
     <w:uiPriority w:val="9"/>
     <w:semiHidden/>
     <w:rsid w:val="004C691C"/>
@@ -1239,10 +2382,10 @@
       <w:szCs w:val="28"/>
     </w:rPr>
   </w:style>
-  <w:style w:type="character" w:customStyle="1" w:styleId="40">
-    <w:name w:val="כותרת 4 תו"/>
-    <w:basedOn w:val="a0"/>
-    <w:link w:val="4"/>
+  <w:style w:type="character" w:customStyle="1" w:styleId="Heading4Char">
+    <w:name w:val="Heading 4 Char"/>
+    <w:basedOn w:val="DefaultParagraphFont"/>
+    <w:link w:val="Heading4"/>
     <w:uiPriority w:val="9"/>
     <w:semiHidden/>
     <w:rsid w:val="004C691C"/>
@@ -1253,10 +2396,10 @@
       <w:color w:val="0F4761" w:themeColor="accent1" w:themeShade="BF"/>
     </w:rPr>
   </w:style>
-  <w:style w:type="character" w:customStyle="1" w:styleId="50">
-    <w:name w:val="כותרת 5 תו"/>
-    <w:basedOn w:val="a0"/>
-    <w:link w:val="5"/>
+  <w:style w:type="character" w:customStyle="1" w:styleId="Heading5Char">
+    <w:name w:val="Heading 5 Char"/>
+    <w:basedOn w:val="DefaultParagraphFont"/>
+    <w:link w:val="Heading5"/>
     <w:uiPriority w:val="9"/>
     <w:semiHidden/>
     <w:rsid w:val="004C691C"/>
@@ -1265,10 +2408,10 @@
       <w:color w:val="0F4761" w:themeColor="accent1" w:themeShade="BF"/>
     </w:rPr>
   </w:style>
-  <w:style w:type="character" w:customStyle="1" w:styleId="60">
-    <w:name w:val="כותרת 6 תו"/>
-    <w:basedOn w:val="a0"/>
-    <w:link w:val="6"/>
+  <w:style w:type="character" w:customStyle="1" w:styleId="Heading6Char">
+    <w:name w:val="Heading 6 Char"/>
+    <w:basedOn w:val="DefaultParagraphFont"/>
+    <w:link w:val="Heading6"/>
     <w:uiPriority w:val="9"/>
     <w:semiHidden/>
     <w:rsid w:val="004C691C"/>
@@ -1279,10 +2422,10 @@
       <w:color w:val="595959" w:themeColor="text1" w:themeTint="A6"/>
     </w:rPr>
   </w:style>
-  <w:style w:type="character" w:customStyle="1" w:styleId="70">
-    <w:name w:val="כותרת 7 תו"/>
-    <w:basedOn w:val="a0"/>
-    <w:link w:val="7"/>
+  <w:style w:type="character" w:customStyle="1" w:styleId="Heading7Char">
+    <w:name w:val="Heading 7 Char"/>
+    <w:basedOn w:val="DefaultParagraphFont"/>
+    <w:link w:val="Heading7"/>
     <w:uiPriority w:val="9"/>
     <w:semiHidden/>
     <w:rsid w:val="004C691C"/>
@@ -1291,10 +2434,10 @@
       <w:color w:val="595959" w:themeColor="text1" w:themeTint="A6"/>
     </w:rPr>
   </w:style>
-  <w:style w:type="character" w:customStyle="1" w:styleId="80">
-    <w:name w:val="כותרת 8 תו"/>
-    <w:basedOn w:val="a0"/>
-    <w:link w:val="8"/>
+  <w:style w:type="character" w:customStyle="1" w:styleId="Heading8Char">
+    <w:name w:val="Heading 8 Char"/>
+    <w:basedOn w:val="DefaultParagraphFont"/>
+    <w:link w:val="Heading8"/>
     <w:uiPriority w:val="9"/>
     <w:semiHidden/>
     <w:rsid w:val="004C691C"/>
@@ -1305,10 +2448,10 @@
       <w:color w:val="272727" w:themeColor="text1" w:themeTint="D8"/>
     </w:rPr>
   </w:style>
-  <w:style w:type="character" w:customStyle="1" w:styleId="90">
-    <w:name w:val="כותרת 9 תו"/>
-    <w:basedOn w:val="a0"/>
-    <w:link w:val="9"/>
+  <w:style w:type="character" w:customStyle="1" w:styleId="Heading9Char">
+    <w:name w:val="Heading 9 Char"/>
+    <w:basedOn w:val="DefaultParagraphFont"/>
+    <w:link w:val="Heading9"/>
     <w:uiPriority w:val="9"/>
     <w:semiHidden/>
     <w:rsid w:val="004C691C"/>
@@ -1317,11 +2460,11 @@
       <w:color w:val="272727" w:themeColor="text1" w:themeTint="D8"/>
     </w:rPr>
   </w:style>
-  <w:style w:type="paragraph" w:styleId="a3">
+  <w:style w:type="paragraph" w:styleId="Title">
     <w:name w:val="Title"/>
-    <w:basedOn w:val="a"/>
-    <w:next w:val="a"/>
-    <w:link w:val="a4"/>
+    <w:basedOn w:val="Normal"/>
+    <w:next w:val="Normal"/>
+    <w:link w:val="TitleChar"/>
     <w:uiPriority w:val="10"/>
     <w:qFormat/>
     <w:rsid w:val="004C691C"/>
@@ -1337,10 +2480,10 @@
       <w:szCs w:val="56"/>
     </w:rPr>
   </w:style>
-  <w:style w:type="character" w:customStyle="1" w:styleId="a4">
-    <w:name w:val="כותרת טקסט תו"/>
-    <w:basedOn w:val="a0"/>
-    <w:link w:val="a3"/>
+  <w:style w:type="character" w:customStyle="1" w:styleId="TitleChar">
+    <w:name w:val="Title Char"/>
+    <w:basedOn w:val="DefaultParagraphFont"/>
+    <w:link w:val="Title"/>
     <w:uiPriority w:val="10"/>
     <w:rsid w:val="004C691C"/>
     <w:rPr>
@@ -1351,11 +2494,11 @@
       <w:szCs w:val="56"/>
     </w:rPr>
   </w:style>
-  <w:style w:type="paragraph" w:styleId="a5">
+  <w:style w:type="paragraph" w:styleId="Subtitle">
     <w:name w:val="Subtitle"/>
-    <w:basedOn w:val="a"/>
-    <w:next w:val="a"/>
-    <w:link w:val="a6"/>
+    <w:basedOn w:val="Normal"/>
+    <w:next w:val="Normal"/>
+    <w:link w:val="SubtitleChar"/>
     <w:uiPriority w:val="11"/>
     <w:qFormat/>
     <w:rsid w:val="004C691C"/>
@@ -1372,10 +2515,10 @@
       <w:szCs w:val="28"/>
     </w:rPr>
   </w:style>
-  <w:style w:type="character" w:customStyle="1" w:styleId="a6">
-    <w:name w:val="כותרת משנה תו"/>
-    <w:basedOn w:val="a0"/>
-    <w:link w:val="a5"/>
+  <w:style w:type="character" w:customStyle="1" w:styleId="SubtitleChar">
+    <w:name w:val="Subtitle Char"/>
+    <w:basedOn w:val="DefaultParagraphFont"/>
+    <w:link w:val="Subtitle"/>
     <w:uiPriority w:val="11"/>
     <w:rsid w:val="004C691C"/>
     <w:rPr>
@@ -1386,11 +2529,11 @@
       <w:szCs w:val="28"/>
     </w:rPr>
   </w:style>
-  <w:style w:type="paragraph" w:styleId="a7">
+  <w:style w:type="paragraph" w:styleId="Quote">
     <w:name w:val="Quote"/>
-    <w:basedOn w:val="a"/>
-    <w:next w:val="a"/>
-    <w:link w:val="a8"/>
+    <w:basedOn w:val="Normal"/>
+    <w:next w:val="Normal"/>
+    <w:link w:val="QuoteChar"/>
     <w:uiPriority w:val="29"/>
     <w:qFormat/>
     <w:rsid w:val="004C691C"/>
@@ -1404,10 +2547,10 @@
       <w:color w:val="404040" w:themeColor="text1" w:themeTint="BF"/>
     </w:rPr>
   </w:style>
-  <w:style w:type="character" w:customStyle="1" w:styleId="a8">
-    <w:name w:val="ציטוט תו"/>
-    <w:basedOn w:val="a0"/>
-    <w:link w:val="a7"/>
+  <w:style w:type="character" w:customStyle="1" w:styleId="QuoteChar">
+    <w:name w:val="Quote Char"/>
+    <w:basedOn w:val="DefaultParagraphFont"/>
+    <w:link w:val="Quote"/>
     <w:uiPriority w:val="29"/>
     <w:rsid w:val="004C691C"/>
     <w:rPr>
@@ -1416,9 +2559,9 @@
       <w:color w:val="404040" w:themeColor="text1" w:themeTint="BF"/>
     </w:rPr>
   </w:style>
-  <w:style w:type="paragraph" w:styleId="a9">
+  <w:style w:type="paragraph" w:styleId="ListParagraph">
     <w:name w:val="List Paragraph"/>
-    <w:basedOn w:val="a"/>
+    <w:basedOn w:val="Normal"/>
     <w:uiPriority w:val="34"/>
     <w:qFormat/>
     <w:rsid w:val="004C691C"/>
@@ -1427,9 +2570,9 @@
       <w:contextualSpacing/>
     </w:pPr>
   </w:style>
-  <w:style w:type="character" w:styleId="aa">
+  <w:style w:type="character" w:styleId="IntenseEmphasis">
     <w:name w:val="Intense Emphasis"/>
-    <w:basedOn w:val="a0"/>
+    <w:basedOn w:val="DefaultParagraphFont"/>
     <w:uiPriority w:val="21"/>
     <w:qFormat/>
     <w:rsid w:val="004C691C"/>
@@ -1439,11 +2582,11 @@
       <w:color w:val="0F4761" w:themeColor="accent1" w:themeShade="BF"/>
     </w:rPr>
   </w:style>
-  <w:style w:type="paragraph" w:styleId="ab">
+  <w:style w:type="paragraph" w:styleId="IntenseQuote">
     <w:name w:val="Intense Quote"/>
-    <w:basedOn w:val="a"/>
-    <w:next w:val="a"/>
-    <w:link w:val="ac"/>
+    <w:basedOn w:val="Normal"/>
+    <w:next w:val="Normal"/>
+    <w:link w:val="IntenseQuoteChar"/>
     <w:uiPriority w:val="30"/>
     <w:qFormat/>
     <w:rsid w:val="004C691C"/>
@@ -1462,10 +2605,10 @@
       <w:color w:val="0F4761" w:themeColor="accent1" w:themeShade="BF"/>
     </w:rPr>
   </w:style>
-  <w:style w:type="character" w:customStyle="1" w:styleId="ac">
-    <w:name w:val="ציטוט חזק תו"/>
-    <w:basedOn w:val="a0"/>
-    <w:link w:val="ab"/>
+  <w:style w:type="character" w:customStyle="1" w:styleId="IntenseQuoteChar">
+    <w:name w:val="Intense Quote Char"/>
+    <w:basedOn w:val="DefaultParagraphFont"/>
+    <w:link w:val="IntenseQuote"/>
     <w:uiPriority w:val="30"/>
     <w:rsid w:val="004C691C"/>
     <w:rPr>
@@ -1474,9 +2617,9 @@
       <w:color w:val="0F4761" w:themeColor="accent1" w:themeShade="BF"/>
     </w:rPr>
   </w:style>
-  <w:style w:type="character" w:styleId="ad">
+  <w:style w:type="character" w:styleId="IntenseReference">
     <w:name w:val="Intense Reference"/>
-    <w:basedOn w:val="a0"/>
+    <w:basedOn w:val="DefaultParagraphFont"/>
     <w:uiPriority w:val="32"/>
     <w:qFormat/>
     <w:rsid w:val="004C691C"/>
@@ -1488,15 +2631,37 @@
       <w:spacing w:val="5"/>
     </w:rPr>
   </w:style>
-  <w:style w:type="character" w:styleId="ae">
+  <w:style w:type="character" w:styleId="PlaceholderText">
     <w:name w:val="Placeholder Text"/>
-    <w:basedOn w:val="a0"/>
+    <w:basedOn w:val="DefaultParagraphFont"/>
     <w:uiPriority w:val="99"/>
     <w:semiHidden/>
     <w:rsid w:val="009C40AA"/>
     <w:rPr>
       <w:color w:val="666666"/>
     </w:rPr>
+  </w:style>
+  <w:style w:type="paragraph" w:styleId="Header">
+    <w:name w:val="header"/>
+    <w:basedOn w:val="Normal"/>
+    <w:link w:val="HeaderChar"/>
+    <w:uiPriority w:val="99"/>
+    <w:unhideWhenUsed/>
+    <w:rsid w:val="009331AD"/>
+    <w:pPr>
+      <w:tabs>
+        <w:tab w:val="center" w:pos="4153"/>
+        <w:tab w:val="right" w:pos="8306"/>
+      </w:tabs>
+      <w:spacing w:after="0" w:line="240" w:lineRule="auto"/>
+    </w:pPr>
+  </w:style>
+  <w:style w:type="character" w:customStyle="1" w:styleId="HeaderChar">
+    <w:name w:val="Header Char"/>
+    <w:basedOn w:val="DefaultParagraphFont"/>
+    <w:link w:val="Header"/>
+    <w:uiPriority w:val="99"/>
+    <w:rsid w:val="009331AD"/>
   </w:style>
 </w:styles>
 </file>

</xml_diff>

<commit_message>
fix previous fix lol
</commit_message>
<xml_diff>
--- a/mmn12/q4.docx
+++ b/mmn12/q4.docx
@@ -582,6 +582,24 @@
               </m:d>
             </m:e>
           </m:d>
+          <m:d>
+            <m:dPr>
+              <m:ctrlPr>
+                <w:rPr>
+                  <w:rFonts w:eastAsiaTheme="minorEastAsia"/>
+                  <w:i/>
+                </w:rPr>
+              </m:ctrlPr>
+            </m:dPr>
+            <m:e>
+              <m:r>
+                <w:rPr>
+                  <w:rFonts w:eastAsiaTheme="minorEastAsia"/>
+                </w:rPr>
+                <m:t>u</m:t>
+              </m:r>
+            </m:e>
+          </m:d>
           <m:r>
             <m:rPr>
               <m:aln/>
@@ -705,7 +723,13 @@
                         <w:rPr>
                           <w:rFonts w:eastAsiaTheme="minorEastAsia"/>
                         </w:rPr>
-                        <m:t>nx</m:t>
+                        <m:t>n</m:t>
+                      </m:r>
+                      <m:r>
+                        <w:rPr>
+                          <w:rFonts w:eastAsiaTheme="minorEastAsia"/>
+                        </w:rPr>
+                        <m:t>u</m:t>
                       </m:r>
                     </m:num>
                     <m:den>
@@ -909,7 +933,13 @@
                         <w:rPr>
                           <w:rFonts w:eastAsiaTheme="minorEastAsia"/>
                         </w:rPr>
-                        <m:t>nx</m:t>
+                        <m:t>n</m:t>
+                      </m:r>
+                      <m:r>
+                        <w:rPr>
+                          <w:rFonts w:eastAsiaTheme="minorEastAsia"/>
+                        </w:rPr>
+                        <m:t>u</m:t>
                       </m:r>
                     </m:num>
                     <m:den>
@@ -1099,7 +1129,13 @@
                             <w:rPr>
                               <w:rFonts w:eastAsiaTheme="minorEastAsia"/>
                             </w:rPr>
-                            <m:t>nx</m:t>
+                            <m:t>n</m:t>
+                          </m:r>
+                          <m:r>
+                            <w:rPr>
+                              <w:rFonts w:eastAsiaTheme="minorEastAsia"/>
+                            </w:rPr>
+                            <m:t>u</m:t>
                           </m:r>
                         </m:num>
                         <m:den>
@@ -1303,7 +1339,13 @@
                             <w:rPr>
                               <w:rFonts w:eastAsiaTheme="minorEastAsia"/>
                             </w:rPr>
-                            <m:t>j2πun</m:t>
+                            <m:t>j2π</m:t>
+                          </m:r>
+                          <m:r>
+                            <w:rPr>
+                              <w:rFonts w:eastAsiaTheme="minorEastAsia"/>
+                            </w:rPr>
+                            <m:t>nu</m:t>
                           </m:r>
                         </m:num>
                         <m:den>
@@ -1480,12 +1522,6 @@
                             </w:rPr>
                             <m:t>j2π</m:t>
                           </m:r>
-                          <m:r>
-                            <w:rPr>
-                              <w:rFonts w:eastAsiaTheme="minorEastAsia"/>
-                            </w:rPr>
-                            <m:t>x</m:t>
-                          </m:r>
                           <m:d>
                             <m:dPr>
                               <m:ctrlPr>
@@ -1504,6 +1540,12 @@
                               </m:r>
                             </m:e>
                           </m:d>
+                          <m:r>
+                            <w:rPr>
+                              <w:rFonts w:eastAsiaTheme="minorEastAsia"/>
+                            </w:rPr>
+                            <m:t>u</m:t>
+                          </m:r>
                         </m:num>
                         <m:den>
                           <m:r>
@@ -1636,19 +1678,13 @@
                         <w:rPr>
                           <w:rFonts w:eastAsiaTheme="minorEastAsia"/>
                         </w:rPr>
-                        <m:t>j2π</m:t>
+                        <m:t>j2πk</m:t>
                       </m:r>
                       <m:r>
                         <w:rPr>
                           <w:rFonts w:eastAsiaTheme="minorEastAsia"/>
                         </w:rPr>
-                        <m:t>x</m:t>
-                      </m:r>
-                      <m:r>
-                        <w:rPr>
-                          <w:rFonts w:eastAsiaTheme="minorEastAsia"/>
-                        </w:rPr>
-                        <m:t>k</m:t>
+                        <m:t>u</m:t>
                       </m:r>
                     </m:num>
                     <m:den>
@@ -1759,19 +1795,13 @@
                             <w:rPr>
                               <w:rFonts w:eastAsiaTheme="minorEastAsia"/>
                             </w:rPr>
-                            <m:t>j2π</m:t>
+                            <m:t>j2πm</m:t>
                           </m:r>
                           <m:r>
                             <w:rPr>
                               <w:rFonts w:eastAsiaTheme="minorEastAsia"/>
                             </w:rPr>
-                            <m:t>x</m:t>
-                          </m:r>
-                          <m:r>
-                            <w:rPr>
-                              <w:rFonts w:eastAsiaTheme="minorEastAsia"/>
-                            </w:rPr>
-                            <m:t>m</m:t>
+                            <m:t>u</m:t>
                           </m:r>
                         </m:num>
                         <m:den>

</xml_diff>